<commit_message>
v0.10 inzake validatieregels structuurvisie
aanpassen validatieregels voor structuurvisie gemeente, provincie en rijk inclusief testbestanden
</commit_message>
<xml_diff>
--- a/Overgangsrecht+TAM/validatie_testbestanden_TAM-uitgebreid/structuurvisie/validatie_structuurvisie.docx
+++ b/Overgangsrecht+TAM/validatie_testbestanden_TAM-uitgebreid/structuurvisie/validatie_structuurvisie.docx
@@ -42,35 +42,7 @@
         <w:rPr>
           <w:color w:val="00B050"/>
         </w:rPr>
-        <w:t>&lt;</w:t>
-      </w:r>
-      <w:proofErr w:type="spellStart"/>
-      <w:r>
-        <w:rPr>
-          <w:color w:val="00B050"/>
-        </w:rPr>
-        <w:t>imro:typePlan</w:t>
-      </w:r>
-      <w:proofErr w:type="spellEnd"/>
-      <w:r>
-        <w:rPr>
-          <w:color w:val="00B050"/>
-        </w:rPr>
-        <w:t>&gt;structuurvisie&lt;/</w:t>
-      </w:r>
-      <w:proofErr w:type="spellStart"/>
-      <w:r>
-        <w:rPr>
-          <w:color w:val="00B050"/>
-        </w:rPr>
-        <w:t>imro:typePlan</w:t>
-      </w:r>
-      <w:proofErr w:type="spellEnd"/>
-      <w:r>
-        <w:rPr>
-          <w:color w:val="00B050"/>
-        </w:rPr>
-        <w:t>&gt;</w:t>
+        <w:t>&lt;imro:typePlan&gt;structuurvisie&lt;/imro:typePlan&gt;</w:t>
       </w:r>
     </w:p>
     <w:p>
@@ -110,20 +82,32 @@
     </w:p>
     <w:p/>
     <w:p>
+      <w:pPr>
+        <w:rPr>
+          <w:u w:val="single"/>
+        </w:rPr>
+      </w:pPr>
+      <w:r>
+        <w:rPr>
+          <w:u w:val="single"/>
+        </w:rPr>
+        <w:t>GEMEENTE</w:t>
+      </w:r>
+    </w:p>
+    <w:p/>
+    <w:p>
       <w:r>
         <w:t>1a:</w:t>
       </w:r>
       <w:r>
         <w:t xml:space="preserve"> </w:t>
       </w:r>
-      <w:proofErr w:type="spellStart"/>
       <w:r>
         <w:t>datum_voor_</w:t>
       </w:r>
       <w:r>
         <w:t>IOW</w:t>
       </w:r>
-      <w:proofErr w:type="spellEnd"/>
       <w:r>
         <w:t xml:space="preserve"> </w:t>
       </w:r>
@@ -142,16 +126,7 @@
         <w:t xml:space="preserve">datum </w:t>
       </w:r>
       <w:r>
-        <w:t>30</w:t>
-      </w:r>
-      <w:r>
-        <w:t>-</w:t>
-      </w:r>
-      <w:r>
-        <w:t>6</w:t>
-      </w:r>
-      <w:r>
-        <w:t>-2022</w:t>
+        <w:t>12-01-2023</w:t>
       </w:r>
       <w:r>
         <w:t xml:space="preserve"> </w:t>
@@ -160,21 +135,7 @@
         <w:rPr>
           <w:color w:val="00B050"/>
         </w:rPr>
-        <w:t>&lt;</w:t>
-      </w:r>
-      <w:proofErr w:type="spellStart"/>
-      <w:r>
-        <w:rPr>
-          <w:color w:val="00B050"/>
-        </w:rPr>
-        <w:t>imro:datum</w:t>
-      </w:r>
-      <w:proofErr w:type="spellEnd"/>
-      <w:r>
-        <w:rPr>
-          <w:color w:val="00B050"/>
-        </w:rPr>
-        <w:t>&gt;2022-</w:t>
+        <w:t>&lt;imro:datum&gt;2022-</w:t>
       </w:r>
       <w:r>
         <w:rPr>
@@ -198,21 +159,7 @@
         <w:rPr>
           <w:color w:val="00B050"/>
         </w:rPr>
-        <w:t>&lt;/</w:t>
-      </w:r>
-      <w:proofErr w:type="spellStart"/>
-      <w:r>
-        <w:rPr>
-          <w:color w:val="00B050"/>
-        </w:rPr>
-        <w:t>imro:datum</w:t>
-      </w:r>
-      <w:proofErr w:type="spellEnd"/>
-      <w:r>
-        <w:rPr>
-          <w:color w:val="00B050"/>
-        </w:rPr>
-        <w:t>&gt;</w:t>
+        <w:t>&lt;/imro:datum&gt;</w:t>
       </w:r>
     </w:p>
     <w:p>
@@ -238,14 +185,15 @@
       <w:r>
         <w:t xml:space="preserve"> </w:t>
       </w:r>
-      <w:proofErr w:type="spellStart"/>
       <w:r>
         <w:t>datum_na_</w:t>
       </w:r>
       <w:r>
         <w:t>IOW</w:t>
       </w:r>
-      <w:proofErr w:type="spellEnd"/>
+      <w:r>
+        <w:t>_vastgesteld</w:t>
+      </w:r>
       <w:r>
         <w:t xml:space="preserve"> </w:t>
       </w:r>
@@ -259,6 +207,9 @@
     <w:p>
       <w:pPr>
         <w:ind w:firstLine="708"/>
+        <w:rPr>
+          <w:color w:val="00B050"/>
+        </w:rPr>
       </w:pPr>
       <w:r>
         <w:t>datum 1-</w:t>
@@ -270,7 +221,7 @@
         <w:t>-202</w:t>
       </w:r>
       <w:r>
-        <w:t>3</w:t>
+        <w:t>4</w:t>
       </w:r>
       <w:r>
         <w:t xml:space="preserve"> </w:t>
@@ -279,27 +230,13 @@
         <w:rPr>
           <w:color w:val="00B050"/>
         </w:rPr>
-        <w:t>&lt;</w:t>
-      </w:r>
-      <w:proofErr w:type="spellStart"/>
-      <w:r>
-        <w:rPr>
-          <w:color w:val="00B050"/>
-        </w:rPr>
-        <w:t>imro:datum</w:t>
-      </w:r>
-      <w:proofErr w:type="spellEnd"/>
-      <w:r>
-        <w:rPr>
-          <w:color w:val="00B050"/>
-        </w:rPr>
-        <w:t>&gt;202</w:t>
+        <w:t>&lt;imro:datum&gt;202</w:t>
       </w:r>
       <w:r>
         <w:rPr>
           <w:color w:val="00B050"/>
         </w:rPr>
-        <w:t>3</w:t>
+        <w:t>4</w:t>
       </w:r>
       <w:r>
         <w:rPr>
@@ -317,21 +254,129 @@
         <w:rPr>
           <w:color w:val="00B050"/>
         </w:rPr>
-        <w:t>-01&lt;/</w:t>
+        <w:t>-01&lt;/imro:datum&gt;</w:t>
       </w:r>
-      <w:proofErr w:type="spellStart"/>
+    </w:p>
+    <w:p>
+      <w:pPr>
+        <w:ind w:firstLine="708"/>
+      </w:pPr>
+      <w:r>
+        <w:t xml:space="preserve">status vastgesteld </w:t>
+      </w:r>
       <w:r>
         <w:rPr>
           <w:color w:val="00B050"/>
         </w:rPr>
-        <w:t>imro:datum</w:t>
+        <w:t>&lt;imro:planstatus&gt;vastgesteld&lt;/imro:planstatus&gt;</w:t>
       </w:r>
-      <w:proofErr w:type="spellEnd"/>
+    </w:p>
+    <w:p>
+      <w:pPr>
+        <w:ind w:firstLine="708"/>
+      </w:pPr>
+      <w:r>
+        <w:rPr>
+          <w:highlight w:val="yellow"/>
+        </w:rPr>
+        <w:t>doorlaten</w:t>
+      </w:r>
+    </w:p>
+    <w:p/>
+    <w:p>
+      <w:r>
+        <w:t>1c:</w:t>
+      </w:r>
+      <w:r>
+        <w:t xml:space="preserve"> </w:t>
+      </w:r>
+      <w:r>
+        <w:t>datum_na_</w:t>
+      </w:r>
+      <w:r>
+        <w:t>IOW</w:t>
+      </w:r>
+      <w:r>
+        <w:t>_concept</w:t>
+      </w:r>
+      <w:r>
+        <w:t xml:space="preserve"> - </w:t>
+      </w:r>
+      <w:r>
+        <w:t>NL.IMRO.0119.ZoDoenWeGroen-SVC1</w:t>
+      </w:r>
+    </w:p>
+    <w:p>
+      <w:pPr>
+        <w:ind w:firstLine="708"/>
+        <w:rPr>
+          <w:color w:val="00B050"/>
+        </w:rPr>
+      </w:pPr>
+      <w:r>
+        <w:t xml:space="preserve">datum 1-1-2024 </w:t>
+      </w:r>
       <w:r>
         <w:rPr>
           <w:color w:val="00B050"/>
         </w:rPr>
-        <w:t>&gt;</w:t>
+        <w:t>&lt;imro:datum&gt;202</w:t>
+      </w:r>
+      <w:r>
+        <w:rPr>
+          <w:color w:val="00B050"/>
+        </w:rPr>
+        <w:t>4</w:t>
+      </w:r>
+      <w:r>
+        <w:rPr>
+          <w:color w:val="00B050"/>
+        </w:rPr>
+        <w:t>-0</w:t>
+      </w:r>
+      <w:r>
+        <w:rPr>
+          <w:color w:val="00B050"/>
+        </w:rPr>
+        <w:t>1</w:t>
+      </w:r>
+      <w:r>
+        <w:rPr>
+          <w:color w:val="00B050"/>
+        </w:rPr>
+        <w:t>-01&lt;/imro:datum&gt;</w:t>
+      </w:r>
+    </w:p>
+    <w:p>
+      <w:pPr>
+        <w:ind w:firstLine="708"/>
+      </w:pPr>
+      <w:r>
+        <w:t xml:space="preserve">status </w:t>
+      </w:r>
+      <w:r>
+        <w:t>concept</w:t>
+      </w:r>
+      <w:r>
+        <w:t xml:space="preserve"> </w:t>
+      </w:r>
+      <w:r>
+        <w:rPr>
+          <w:color w:val="00B050"/>
+        </w:rPr>
+        <w:t>&lt;imro:planstatus&gt;</w:t>
+      </w:r>
+      <w:r>
+        <w:rPr>
+          <w:color w:val="00B050"/>
+        </w:rPr>
+        <w:t>concept</w:t>
+      </w:r>
+      <w:r>
+        <w:rPr>
+          <w:color w:val="00B050"/>
+        </w:rPr>
+        <w:t>&lt;/imro:planstatus&gt;</w:t>
       </w:r>
     </w:p>
     <w:p>
@@ -347,18 +392,456 @@
     </w:p>
     <w:p>
       <w:pPr>
+        <w:rPr>
+          <w:u w:val="single"/>
+        </w:rPr>
+      </w:pPr>
+    </w:p>
+    <w:p>
+      <w:r>
+        <w:t>1</w:t>
+      </w:r>
+      <w:r>
+        <w:t>d</w:t>
+      </w:r>
+      <w:r>
+        <w:t>:</w:t>
+      </w:r>
+      <w:r>
+        <w:t xml:space="preserve"> </w:t>
+      </w:r>
+      <w:r>
+        <w:t>datum_na_</w:t>
+      </w:r>
+      <w:r>
+        <w:t>IOW</w:t>
+      </w:r>
+      <w:r>
+        <w:t>_voorontwerp</w:t>
+      </w:r>
+      <w:r>
+        <w:t xml:space="preserve"> - </w:t>
+      </w:r>
+      <w:r>
+        <w:t>NL.IMRO.0119.ZoDoenWeGroen-SVC1</w:t>
+      </w:r>
+    </w:p>
+    <w:p>
+      <w:pPr>
         <w:ind w:firstLine="708"/>
+        <w:rPr>
+          <w:color w:val="00B050"/>
+        </w:rPr>
       </w:pPr>
+      <w:r>
+        <w:t xml:space="preserve">datum 1-1-2024 </w:t>
+      </w:r>
+      <w:r>
+        <w:rPr>
+          <w:color w:val="00B050"/>
+        </w:rPr>
+        <w:t>&lt;imro:datum&gt;202</w:t>
+      </w:r>
+      <w:r>
+        <w:rPr>
+          <w:color w:val="00B050"/>
+        </w:rPr>
+        <w:t>4</w:t>
+      </w:r>
+      <w:r>
+        <w:rPr>
+          <w:color w:val="00B050"/>
+        </w:rPr>
+        <w:t>-0</w:t>
+      </w:r>
+      <w:r>
+        <w:rPr>
+          <w:color w:val="00B050"/>
+        </w:rPr>
+        <w:t>1</w:t>
+      </w:r>
+      <w:r>
+        <w:rPr>
+          <w:color w:val="00B050"/>
+        </w:rPr>
+        <w:t>-01&lt;/imro:datum&gt;</w:t>
+      </w:r>
     </w:p>
     <w:p>
       <w:pPr>
         <w:ind w:firstLine="708"/>
       </w:pPr>
+      <w:r>
+        <w:t xml:space="preserve">status </w:t>
+      </w:r>
+      <w:r>
+        <w:t>voorontwerp</w:t>
+      </w:r>
+      <w:r>
+        <w:t xml:space="preserve"> </w:t>
+      </w:r>
+      <w:r>
+        <w:rPr>
+          <w:color w:val="00B050"/>
+        </w:rPr>
+        <w:t>&lt;imro:planstatus&gt;</w:t>
+      </w:r>
+      <w:r>
+        <w:rPr>
+          <w:color w:val="00B050"/>
+        </w:rPr>
+        <w:t>voorontwerp</w:t>
+      </w:r>
+      <w:r>
+        <w:rPr>
+          <w:color w:val="00B050"/>
+        </w:rPr>
+        <w:t>&lt;/imro:planstatus&gt;</w:t>
+      </w:r>
     </w:p>
     <w:p>
       <w:pPr>
         <w:ind w:firstLine="708"/>
       </w:pPr>
+      <w:r>
+        <w:rPr>
+          <w:highlight w:val="yellow"/>
+        </w:rPr>
+        <w:t>blokkeren</w:t>
+      </w:r>
+    </w:p>
+    <w:p/>
+    <w:p>
+      <w:r>
+        <w:t>1</w:t>
+      </w:r>
+      <w:r>
+        <w:t>e</w:t>
+      </w:r>
+      <w:r>
+        <w:t>:</w:t>
+      </w:r>
+      <w:r>
+        <w:t xml:space="preserve"> </w:t>
+      </w:r>
+      <w:r>
+        <w:t>datum_na_</w:t>
+      </w:r>
+      <w:r>
+        <w:t>IOW</w:t>
+      </w:r>
+      <w:r>
+        <w:t>_ontwerp</w:t>
+      </w:r>
+      <w:r>
+        <w:t xml:space="preserve"> - </w:t>
+      </w:r>
+      <w:r>
+        <w:t>NL.IMRO.0119.ZoDoenWeGroen-SVC1</w:t>
+      </w:r>
+    </w:p>
+    <w:p>
+      <w:pPr>
+        <w:ind w:firstLine="708"/>
+        <w:rPr>
+          <w:color w:val="00B050"/>
+        </w:rPr>
+      </w:pPr>
+      <w:r>
+        <w:t xml:space="preserve">datum 1-1-2024 </w:t>
+      </w:r>
+      <w:r>
+        <w:rPr>
+          <w:color w:val="00B050"/>
+        </w:rPr>
+        <w:t>&lt;imro:datum&gt;202</w:t>
+      </w:r>
+      <w:r>
+        <w:rPr>
+          <w:color w:val="00B050"/>
+        </w:rPr>
+        <w:t>4</w:t>
+      </w:r>
+      <w:r>
+        <w:rPr>
+          <w:color w:val="00B050"/>
+        </w:rPr>
+        <w:t>-0</w:t>
+      </w:r>
+      <w:r>
+        <w:rPr>
+          <w:color w:val="00B050"/>
+        </w:rPr>
+        <w:t>1</w:t>
+      </w:r>
+      <w:r>
+        <w:rPr>
+          <w:color w:val="00B050"/>
+        </w:rPr>
+        <w:t>-01&lt;/imro:datum&gt;</w:t>
+      </w:r>
+    </w:p>
+    <w:p>
+      <w:pPr>
+        <w:ind w:firstLine="708"/>
+      </w:pPr>
+      <w:r>
+        <w:t xml:space="preserve">status </w:t>
+      </w:r>
+      <w:r>
+        <w:t>ontwerp</w:t>
+      </w:r>
+      <w:r>
+        <w:t xml:space="preserve"> </w:t>
+      </w:r>
+      <w:r>
+        <w:rPr>
+          <w:color w:val="00B050"/>
+        </w:rPr>
+        <w:t>&lt;imro:planstatus&gt;</w:t>
+      </w:r>
+      <w:r>
+        <w:rPr>
+          <w:color w:val="00B050"/>
+        </w:rPr>
+        <w:t>ontwerp</w:t>
+      </w:r>
+      <w:r>
+        <w:rPr>
+          <w:color w:val="00B050"/>
+        </w:rPr>
+        <w:t>&lt;/imro:planstatus&gt;</w:t>
+      </w:r>
+    </w:p>
+    <w:p>
+      <w:pPr>
+        <w:ind w:firstLine="708"/>
+      </w:pPr>
+      <w:r>
+        <w:rPr>
+          <w:highlight w:val="yellow"/>
+        </w:rPr>
+        <w:t>blokkeren</w:t>
+      </w:r>
+    </w:p>
+    <w:p/>
+    <w:p>
+      <w:r>
+        <w:t>1</w:t>
+      </w:r>
+      <w:r>
+        <w:t>f</w:t>
+      </w:r>
+      <w:r>
+        <w:t>:</w:t>
+      </w:r>
+      <w:r>
+        <w:t xml:space="preserve"> </w:t>
+      </w:r>
+      <w:r>
+        <w:t>datum_na_</w:t>
+      </w:r>
+      <w:r>
+        <w:t>IOW</w:t>
+      </w:r>
+      <w:r>
+        <w:t>_geconsolideerd</w:t>
+      </w:r>
+      <w:r>
+        <w:t xml:space="preserve"> - </w:t>
+      </w:r>
+      <w:r>
+        <w:t>NL.IMRO.0119.ZoDoenWeGroen-SVC1</w:t>
+      </w:r>
+    </w:p>
+    <w:p>
+      <w:pPr>
+        <w:ind w:firstLine="708"/>
+        <w:rPr>
+          <w:color w:val="00B050"/>
+        </w:rPr>
+      </w:pPr>
+      <w:r>
+        <w:t xml:space="preserve">datum 1-1-2024 </w:t>
+      </w:r>
+      <w:r>
+        <w:rPr>
+          <w:color w:val="00B050"/>
+        </w:rPr>
+        <w:t>&lt;imro:datum&gt;202</w:t>
+      </w:r>
+      <w:r>
+        <w:rPr>
+          <w:color w:val="00B050"/>
+        </w:rPr>
+        <w:t>4</w:t>
+      </w:r>
+      <w:r>
+        <w:rPr>
+          <w:color w:val="00B050"/>
+        </w:rPr>
+        <w:t>-0</w:t>
+      </w:r>
+      <w:r>
+        <w:rPr>
+          <w:color w:val="00B050"/>
+        </w:rPr>
+        <w:t>1</w:t>
+      </w:r>
+      <w:r>
+        <w:rPr>
+          <w:color w:val="00B050"/>
+        </w:rPr>
+        <w:t>-01&lt;/imro:datum&gt;</w:t>
+      </w:r>
+    </w:p>
+    <w:p>
+      <w:pPr>
+        <w:ind w:firstLine="708"/>
+      </w:pPr>
+      <w:r>
+        <w:t xml:space="preserve">status </w:t>
+      </w:r>
+      <w:r>
+        <w:t>geconsolideerd</w:t>
+      </w:r>
+      <w:r>
+        <w:t xml:space="preserve"> </w:t>
+      </w:r>
+      <w:r>
+        <w:rPr>
+          <w:color w:val="00B050"/>
+        </w:rPr>
+        <w:t>&lt;imro:planstatus&gt;</w:t>
+      </w:r>
+      <w:r>
+        <w:rPr>
+          <w:color w:val="00B050"/>
+        </w:rPr>
+        <w:t>geconsolideerd</w:t>
+      </w:r>
+      <w:r>
+        <w:rPr>
+          <w:color w:val="00B050"/>
+        </w:rPr>
+        <w:t>&lt;/imro:planstatus&gt;</w:t>
+      </w:r>
+    </w:p>
+    <w:p>
+      <w:pPr>
+        <w:ind w:firstLine="708"/>
+      </w:pPr>
+      <w:r>
+        <w:rPr>
+          <w:highlight w:val="yellow"/>
+        </w:rPr>
+        <w:t>blokkeren</w:t>
+      </w:r>
+    </w:p>
+    <w:p/>
+    <w:p>
+      <w:pPr>
+        <w:rPr>
+          <w:b/>
+          <w:bCs/>
+          <w:u w:val="single"/>
+        </w:rPr>
+      </w:pPr>
+    </w:p>
+    <w:p>
+      <w:pPr>
+        <w:rPr>
+          <w:u w:val="single"/>
+        </w:rPr>
+      </w:pPr>
+      <w:r>
+        <w:rPr>
+          <w:u w:val="single"/>
+        </w:rPr>
+        <w:t>PROVINCIE</w:t>
+      </w:r>
+    </w:p>
+    <w:p/>
+    <w:p>
+      <w:r>
+        <w:t>1a:</w:t>
+      </w:r>
+      <w:r>
+        <w:t xml:space="preserve"> </w:t>
+      </w:r>
+      <w:r>
+        <w:t>datum_voor_</w:t>
+      </w:r>
+      <w:r>
+        <w:t>IOW</w:t>
+      </w:r>
+      <w:r>
+        <w:t xml:space="preserve">  - </w:t>
+      </w:r>
+      <w:r>
+        <w:t>NL.IMRO.9928.OVisie-GC09</w:t>
+      </w:r>
+    </w:p>
+    <w:p>
+      <w:pPr>
+        <w:ind w:firstLine="708"/>
+      </w:pPr>
+      <w:r>
+        <w:t xml:space="preserve">datum 01-04-2023 </w:t>
+      </w:r>
+      <w:r>
+        <w:rPr>
+          <w:color w:val="00B050"/>
+        </w:rPr>
+        <w:t>&lt;imro:datum&gt;</w:t>
+      </w:r>
+      <w:r>
+        <w:rPr>
+          <w:color w:val="00B050"/>
+        </w:rPr>
+        <w:t>2023</w:t>
+      </w:r>
+      <w:r>
+        <w:rPr>
+          <w:color w:val="00B050"/>
+        </w:rPr>
+        <w:t>-</w:t>
+      </w:r>
+      <w:r>
+        <w:rPr>
+          <w:color w:val="00B050"/>
+        </w:rPr>
+        <w:t>04</w:t>
+      </w:r>
+      <w:r>
+        <w:rPr>
+          <w:color w:val="00B050"/>
+        </w:rPr>
+        <w:t>-</w:t>
+      </w:r>
+      <w:r>
+        <w:rPr>
+          <w:color w:val="00B050"/>
+        </w:rPr>
+        <w:t>01</w:t>
+      </w:r>
+      <w:r>
+        <w:rPr>
+          <w:color w:val="00B050"/>
+        </w:rPr>
+        <w:t>&lt;/imro:datum&gt;</w:t>
+      </w:r>
+    </w:p>
+    <w:p>
+      <w:pPr>
+        <w:ind w:firstLine="708"/>
+      </w:pPr>
+      <w:r>
+        <w:rPr>
+          <w:highlight w:val="yellow"/>
+        </w:rPr>
+        <w:t>doorlaten</w:t>
+      </w:r>
     </w:p>
     <w:p>
       <w:pPr>
@@ -367,7 +850,147 @@
     </w:p>
     <w:p>
       <w:r>
-        <w:t>Inwerkingtreding TAM heeft geen invloed op de validatie van dit plan.</w:t>
+        <w:t>1b:</w:t>
+      </w:r>
+      <w:r>
+        <w:t xml:space="preserve"> </w:t>
+      </w:r>
+      <w:r>
+        <w:t>datum_na_</w:t>
+      </w:r>
+      <w:r>
+        <w:t>IOW</w:t>
+      </w:r>
+      <w:r>
+        <w:t xml:space="preserve"> - </w:t>
+      </w:r>
+      <w:r>
+        <w:t>NL.IMRO.9928.OVisie-GC09</w:t>
+      </w:r>
+    </w:p>
+    <w:p>
+      <w:pPr>
+        <w:ind w:firstLine="708"/>
+        <w:rPr>
+          <w:color w:val="00B050"/>
+        </w:rPr>
+      </w:pPr>
+      <w:r>
+        <w:t xml:space="preserve">datum 1-1-2024 </w:t>
+      </w:r>
+      <w:r>
+        <w:rPr>
+          <w:color w:val="00B050"/>
+        </w:rPr>
+        <w:t>&lt;imro:datum&gt;202</w:t>
+      </w:r>
+      <w:r>
+        <w:rPr>
+          <w:color w:val="00B050"/>
+        </w:rPr>
+        <w:t>4</w:t>
+      </w:r>
+      <w:r>
+        <w:rPr>
+          <w:color w:val="00B050"/>
+        </w:rPr>
+        <w:t>-0</w:t>
+      </w:r>
+      <w:r>
+        <w:rPr>
+          <w:color w:val="00B050"/>
+        </w:rPr>
+        <w:t>1</w:t>
+      </w:r>
+      <w:r>
+        <w:rPr>
+          <w:color w:val="00B050"/>
+        </w:rPr>
+        <w:t>-01&lt;/imro:datum&gt;</w:t>
+      </w:r>
+    </w:p>
+    <w:p>
+      <w:pPr>
+        <w:ind w:firstLine="708"/>
+      </w:pPr>
+      <w:r>
+        <w:rPr>
+          <w:highlight w:val="yellow"/>
+        </w:rPr>
+        <w:t>blokkeren</w:t>
+      </w:r>
+    </w:p>
+    <w:p/>
+    <w:p>
+      <w:pPr>
+        <w:rPr>
+          <w:u w:val="single"/>
+        </w:rPr>
+      </w:pPr>
+      <w:r>
+        <w:rPr>
+          <w:u w:val="single"/>
+        </w:rPr>
+        <w:t>RIJK</w:t>
+      </w:r>
+    </w:p>
+    <w:p/>
+    <w:p>
+      <w:r>
+        <w:t>1a:</w:t>
+      </w:r>
+      <w:r>
+        <w:t xml:space="preserve"> </w:t>
+      </w:r>
+      <w:r>
+        <w:t>datum_voor_</w:t>
+      </w:r>
+      <w:r>
+        <w:t>IOW</w:t>
+      </w:r>
+      <w:r>
+        <w:t xml:space="preserve">  - </w:t>
+      </w:r>
+      <w:r>
+        <w:t>NL.IMRO.9928.OVisie-GC09</w:t>
+      </w:r>
+    </w:p>
+    <w:p>
+      <w:pPr>
+        <w:ind w:firstLine="708"/>
+      </w:pPr>
+      <w:r>
+        <w:lastRenderedPageBreak/>
+        <w:t xml:space="preserve">datum 11-09-2020 </w:t>
+      </w:r>
+      <w:r>
+        <w:rPr>
+          <w:color w:val="00B050"/>
+        </w:rPr>
+        <w:t>&lt;imro:datum&gt;</w:t>
+      </w:r>
+      <w:r>
+        <w:rPr>
+          <w:color w:val="00B050"/>
+        </w:rPr>
+        <w:t>2020-09-11</w:t>
+      </w:r>
+      <w:r>
+        <w:rPr>
+          <w:color w:val="00B050"/>
+        </w:rPr>
+        <w:t>&lt;/imro:datum&gt;</w:t>
+      </w:r>
+    </w:p>
+    <w:p>
+      <w:pPr>
+        <w:ind w:firstLine="708"/>
+      </w:pPr>
+      <w:r>
+        <w:rPr>
+          <w:highlight w:val="yellow"/>
+        </w:rPr>
+        <w:t>doorlaten</w:t>
       </w:r>
     </w:p>
     <w:p>
@@ -375,6 +998,79 @@
         <w:ind w:firstLine="708"/>
       </w:pPr>
     </w:p>
+    <w:p>
+      <w:r>
+        <w:t>1b:</w:t>
+      </w:r>
+      <w:r>
+        <w:t xml:space="preserve"> </w:t>
+      </w:r>
+      <w:r>
+        <w:t>datum_na_</w:t>
+      </w:r>
+      <w:r>
+        <w:t>IOW</w:t>
+      </w:r>
+      <w:r>
+        <w:t xml:space="preserve"> - </w:t>
+      </w:r>
+      <w:r>
+        <w:t>NL.IMRO.9928.OVisie-GC09</w:t>
+      </w:r>
+    </w:p>
+    <w:p>
+      <w:pPr>
+        <w:ind w:firstLine="708"/>
+        <w:rPr>
+          <w:color w:val="00B050"/>
+        </w:rPr>
+      </w:pPr>
+      <w:r>
+        <w:t xml:space="preserve">datum 1-1-2024 </w:t>
+      </w:r>
+      <w:r>
+        <w:rPr>
+          <w:color w:val="00B050"/>
+        </w:rPr>
+        <w:t>&lt;imro:datum&gt;202</w:t>
+      </w:r>
+      <w:r>
+        <w:rPr>
+          <w:color w:val="00B050"/>
+        </w:rPr>
+        <w:t>4</w:t>
+      </w:r>
+      <w:r>
+        <w:rPr>
+          <w:color w:val="00B050"/>
+        </w:rPr>
+        <w:t>-0</w:t>
+      </w:r>
+      <w:r>
+        <w:rPr>
+          <w:color w:val="00B050"/>
+        </w:rPr>
+        <w:t>1</w:t>
+      </w:r>
+      <w:r>
+        <w:rPr>
+          <w:color w:val="00B050"/>
+        </w:rPr>
+        <w:t>-01&lt;/imro:datum&gt;</w:t>
+      </w:r>
+    </w:p>
+    <w:p>
+      <w:pPr>
+        <w:ind w:firstLine="708"/>
+      </w:pPr>
+      <w:r>
+        <w:rPr>
+          <w:highlight w:val="yellow"/>
+        </w:rPr>
+        <w:t>blokkeren</w:t>
+      </w:r>
+    </w:p>
+    <w:p/>
     <w:p/>
     <w:sectPr>
       <w:pgSz w:w="11906" w:h="16838"/>
@@ -384,6 +1080,56 @@
     </w:sectPr>
   </w:body>
 </w:document>
+</file>
+
+<file path=word/endnotes.xml><?xml version="1.0" encoding="utf-8"?>
+<w:endnotes xmlns:wpc="http://schemas.microsoft.com/office/word/2010/wordprocessingCanvas" xmlns:cx="http://schemas.microsoft.com/office/drawing/2014/chartex" xmlns:cx1="http://schemas.microsoft.com/office/drawing/2015/9/8/chartex" xmlns:cx2="http://schemas.microsoft.com/office/drawing/2015/10/21/chartex" xmlns:cx3="http://schemas.microsoft.com/office/drawing/2016/5/9/chartex" xmlns:cx4="http://schemas.microsoft.com/office/drawing/2016/5/10/chartex" xmlns:cx5="http://schemas.microsoft.com/office/drawing/2016/5/11/chartex" xmlns:cx6="http://schemas.microsoft.com/office/drawing/2016/5/12/chartex" xmlns:cx7="http://schemas.microsoft.com/office/drawing/2016/5/13/chartex" xmlns:cx8="http://schemas.microsoft.com/office/drawing/2016/5/14/chartex" xmlns:mc="http://schemas.openxmlformats.org/markup-compatibility/2006" xmlns:aink="http://schemas.microsoft.com/office/drawing/2016/ink" xmlns:am3d="http://schemas.microsoft.com/office/drawing/2017/model3d" xmlns:o="urn:schemas-microsoft-com:office:office" xmlns:oel="http://schemas.microsoft.com/office/2019/extlst" xmlns:r="http://schemas.openxmlformats.org/officeDocument/2006/relationships" xmlns:m="http://schemas.openxmlformats.org/officeDocument/2006/math" xmlns:v="urn:schemas-microsoft-com:vml" xmlns:wp14="http://schemas.microsoft.com/office/word/2010/wordprocessingDrawing" xmlns:wp="http://schemas.openxmlformats.org/drawingml/2006/wordprocessingDrawing" xmlns:w10="urn:schemas-microsoft-com:office:word" xmlns:w="http://schemas.openxmlformats.org/wordprocessingml/2006/main" xmlns:w14="http://schemas.microsoft.com/office/word/2010/wordml" xmlns:w15="http://schemas.microsoft.com/office/word/2012/wordml" xmlns:w16cex="http://schemas.microsoft.com/office/word/2018/wordml/cex" xmlns:w16cid="http://schemas.microsoft.com/office/word/2016/wordml/cid" xmlns:w16="http://schemas.microsoft.com/office/word/2018/wordml" xmlns:w16sdtdh="http://schemas.microsoft.com/office/word/2020/wordml/sdtdatahash" xmlns:w16se="http://schemas.microsoft.com/office/word/2015/wordml/symex" xmlns:wpg="http://schemas.microsoft.com/office/word/2010/wordprocessingGroup" xmlns:wpi="http://schemas.microsoft.com/office/word/2010/wordprocessingInk" xmlns:wne="http://schemas.microsoft.com/office/word/2006/wordml" xmlns:wps="http://schemas.microsoft.com/office/word/2010/wordprocessingShape" mc:Ignorable="w14 w15 w16se w16cid w16 w16cex w16sdtdh wp14">
+  <w:endnote w:type="separator" w:id="-1">
+    <w:p>
+      <w:pPr>
+        <w:spacing w:line="240" w:lineRule="auto"/>
+      </w:pPr>
+      <w:r>
+        <w:separator/>
+      </w:r>
+    </w:p>
+  </w:endnote>
+  <w:endnote w:type="continuationSeparator" w:id="0">
+    <w:p>
+      <w:pPr>
+        <w:spacing w:line="240" w:lineRule="auto"/>
+      </w:pPr>
+      <w:r>
+        <w:continuationSeparator/>
+      </w:r>
+    </w:p>
+  </w:endnote>
+</w:endnotes>
+</file>
+
+<file path=word/footnotes.xml><?xml version="1.0" encoding="utf-8"?>
+<w:footnotes xmlns:wpc="http://schemas.microsoft.com/office/word/2010/wordprocessingCanvas" xmlns:cx="http://schemas.microsoft.com/office/drawing/2014/chartex" xmlns:cx1="http://schemas.microsoft.com/office/drawing/2015/9/8/chartex" xmlns:cx2="http://schemas.microsoft.com/office/drawing/2015/10/21/chartex" xmlns:cx3="http://schemas.microsoft.com/office/drawing/2016/5/9/chartex" xmlns:cx4="http://schemas.microsoft.com/office/drawing/2016/5/10/chartex" xmlns:cx5="http://schemas.microsoft.com/office/drawing/2016/5/11/chartex" xmlns:cx6="http://schemas.microsoft.com/office/drawing/2016/5/12/chartex" xmlns:cx7="http://schemas.microsoft.com/office/drawing/2016/5/13/chartex" xmlns:cx8="http://schemas.microsoft.com/office/drawing/2016/5/14/chartex" xmlns:mc="http://schemas.openxmlformats.org/markup-compatibility/2006" xmlns:aink="http://schemas.microsoft.com/office/drawing/2016/ink" xmlns:am3d="http://schemas.microsoft.com/office/drawing/2017/model3d" xmlns:o="urn:schemas-microsoft-com:office:office" xmlns:oel="http://schemas.microsoft.com/office/2019/extlst" xmlns:r="http://schemas.openxmlformats.org/officeDocument/2006/relationships" xmlns:m="http://schemas.openxmlformats.org/officeDocument/2006/math" xmlns:v="urn:schemas-microsoft-com:vml" xmlns:wp14="http://schemas.microsoft.com/office/word/2010/wordprocessingDrawing" xmlns:wp="http://schemas.openxmlformats.org/drawingml/2006/wordprocessingDrawing" xmlns:w10="urn:schemas-microsoft-com:office:word" xmlns:w="http://schemas.openxmlformats.org/wordprocessingml/2006/main" xmlns:w14="http://schemas.microsoft.com/office/word/2010/wordml" xmlns:w15="http://schemas.microsoft.com/office/word/2012/wordml" xmlns:w16cex="http://schemas.microsoft.com/office/word/2018/wordml/cex" xmlns:w16cid="http://schemas.microsoft.com/office/word/2016/wordml/cid" xmlns:w16="http://schemas.microsoft.com/office/word/2018/wordml" xmlns:w16sdtdh="http://schemas.microsoft.com/office/word/2020/wordml/sdtdatahash" xmlns:w16se="http://schemas.microsoft.com/office/word/2015/wordml/symex" xmlns:wpg="http://schemas.microsoft.com/office/word/2010/wordprocessingGroup" xmlns:wpi="http://schemas.microsoft.com/office/word/2010/wordprocessingInk" xmlns:wne="http://schemas.microsoft.com/office/word/2006/wordml" xmlns:wps="http://schemas.microsoft.com/office/word/2010/wordprocessingShape" mc:Ignorable="w14 w15 w16se w16cid w16 w16cex w16sdtdh wp14">
+  <w:footnote w:type="separator" w:id="-1">
+    <w:p>
+      <w:pPr>
+        <w:spacing w:line="240" w:lineRule="auto"/>
+      </w:pPr>
+      <w:r>
+        <w:separator/>
+      </w:r>
+    </w:p>
+  </w:footnote>
+  <w:footnote w:type="continuationSeparator" w:id="0">
+    <w:p>
+      <w:pPr>
+        <w:spacing w:line="240" w:lineRule="auto"/>
+      </w:pPr>
+      <w:r>
+        <w:continuationSeparator/>
+      </w:r>
+    </w:p>
+  </w:footnote>
+</w:footnotes>
 </file>
 
 <file path=word/numbering.xml><?xml version="1.0" encoding="utf-8"?>
@@ -1763,6 +2509,7 @@
     <w:lsdException w:name="HTML Sample" w:semiHidden="1" w:unhideWhenUsed="1"/>
     <w:lsdException w:name="HTML Typewriter" w:semiHidden="1" w:unhideWhenUsed="1"/>
     <w:lsdException w:name="HTML Variable" w:semiHidden="1" w:unhideWhenUsed="1"/>
+    <w:lsdException w:name="Normal Table" w:semiHidden="1" w:unhideWhenUsed="1"/>
     <w:lsdException w:name="annotation subject" w:semiHidden="1" w:unhideWhenUsed="1"/>
     <w:lsdException w:name="No List" w:semiHidden="1" w:unhideWhenUsed="1"/>
     <w:lsdException w:name="Outline List 1" w:semiHidden="1" w:unhideWhenUsed="1"/>
@@ -1805,8 +2552,11 @@
     <w:lsdException w:name="Table Contemporary" w:semiHidden="1" w:unhideWhenUsed="1"/>
     <w:lsdException w:name="Table Elegant" w:semiHidden="1" w:unhideWhenUsed="1"/>
     <w:lsdException w:name="Table Professional" w:semiHidden="1" w:unhideWhenUsed="1"/>
+    <w:lsdException w:name="Table Subtle 1" w:semiHidden="1" w:unhideWhenUsed="1"/>
     <w:lsdException w:name="Table Subtle 2" w:semiHidden="1" w:unhideWhenUsed="1"/>
     <w:lsdException w:name="Table Web 1" w:semiHidden="1" w:unhideWhenUsed="1"/>
+    <w:lsdException w:name="Table Web 2" w:semiHidden="1" w:unhideWhenUsed="1"/>
+    <w:lsdException w:name="Table Web 3" w:semiHidden="1" w:unhideWhenUsed="1"/>
     <w:lsdException w:name="Balloon Text" w:semiHidden="1" w:unhideWhenUsed="1"/>
     <w:lsdException w:name="Table Grid" w:uiPriority="39"/>
     <w:lsdException w:name="Table Theme" w:semiHidden="1" w:unhideWhenUsed="1"/>

</xml_diff>